<commit_message>
Auto health regeneration and map changes.
</commit_message>
<xml_diff>
--- a/Documentation/TOON TANKS PROJECT.docx
+++ b/Documentation/TOON TANKS PROJECT.docx
@@ -1,6 +1,6 @@
 
 <file path=word/document.xml><?xml version="1.0" encoding="utf-8"?>
-<w:document xmlns:wpc="http://schemas.microsoft.com/office/word/2010/wordprocessingCanvas" xmlns:cx="http://schemas.microsoft.com/office/drawing/2014/chartex" xmlns:cx1="http://schemas.microsoft.com/office/drawing/2015/9/8/chartex" xmlns:cx2="http://schemas.microsoft.com/office/drawing/2015/10/21/chartex" xmlns:cx3="http://schemas.microsoft.com/office/drawing/2016/5/9/chartex" xmlns:cx4="http://schemas.microsoft.com/office/drawing/2016/5/10/chartex" xmlns:cx5="http://schemas.microsoft.com/office/drawing/2016/5/11/chartex" xmlns:cx6="http://schemas.microsoft.com/office/drawing/2016/5/12/chartex" xmlns:cx7="http://schemas.microsoft.com/office/drawing/2016/5/13/chartex" xmlns:cx8="http://schemas.microsoft.com/office/drawing/2016/5/14/chartex" xmlns:mc="http://schemas.openxmlformats.org/markup-compatibility/2006" xmlns:aink="http://schemas.microsoft.com/office/drawing/2016/ink" xmlns:am3d="http://schemas.microsoft.com/office/drawing/2017/model3d" xmlns:o="urn:schemas-microsoft-com:office:office" xmlns:r="http://schemas.openxmlformats.org/officeDocument/2006/relationships" xmlns:m="http://schemas.openxmlformats.org/officeDocument/2006/math" xmlns:v="urn:schemas-microsoft-com:vml" xmlns:wp14="http://schemas.microsoft.com/office/word/2010/wordprocessingDrawing" xmlns:wp="http://schemas.openxmlformats.org/drawingml/2006/wordprocessingDrawing" xmlns:w10="urn:schemas-microsoft-com:office:word" xmlns:w="http://schemas.openxmlformats.org/wordprocessingml/2006/main" xmlns:w14="http://schemas.microsoft.com/office/word/2010/wordml" xmlns:w15="http://schemas.microsoft.com/office/word/2012/wordml" xmlns:w16cex="http://schemas.microsoft.com/office/word/2018/wordml/cex" xmlns:w16cid="http://schemas.microsoft.com/office/word/2016/wordml/cid" xmlns:w16="http://schemas.microsoft.com/office/word/2018/wordml" xmlns:w16se="http://schemas.microsoft.com/office/word/2015/wordml/symex" xmlns:wpg="http://schemas.microsoft.com/office/word/2010/wordprocessingGroup" xmlns:wpi="http://schemas.microsoft.com/office/word/2010/wordprocessingInk" xmlns:wne="http://schemas.microsoft.com/office/word/2006/wordml" xmlns:wps="http://schemas.microsoft.com/office/word/2010/wordprocessingShape" mc:Ignorable="w14 w15 w16se w16cid w16 w16cex wp14">
+<w:document xmlns:wpc="http://schemas.microsoft.com/office/word/2010/wordprocessingCanvas" xmlns:cx="http://schemas.microsoft.com/office/drawing/2014/chartex" xmlns:cx1="http://schemas.microsoft.com/office/drawing/2015/9/8/chartex" xmlns:cx2="http://schemas.microsoft.com/office/drawing/2015/10/21/chartex" xmlns:cx3="http://schemas.microsoft.com/office/drawing/2016/5/9/chartex" xmlns:cx4="http://schemas.microsoft.com/office/drawing/2016/5/10/chartex" xmlns:cx5="http://schemas.microsoft.com/office/drawing/2016/5/11/chartex" xmlns:cx6="http://schemas.microsoft.com/office/drawing/2016/5/12/chartex" xmlns:cx7="http://schemas.microsoft.com/office/drawing/2016/5/13/chartex" xmlns:cx8="http://schemas.microsoft.com/office/drawing/2016/5/14/chartex" xmlns:mc="http://schemas.openxmlformats.org/markup-compatibility/2006" xmlns:aink="http://schemas.microsoft.com/office/drawing/2016/ink" xmlns:am3d="http://schemas.microsoft.com/office/drawing/2017/model3d" xmlns:o="urn:schemas-microsoft-com:office:office" xmlns:r="http://schemas.openxmlformats.org/officeDocument/2006/relationships" xmlns:m="http://schemas.openxmlformats.org/officeDocument/2006/math" xmlns:v="urn:schemas-microsoft-com:vml" xmlns:wp14="http://schemas.microsoft.com/office/word/2010/wordprocessingDrawing" xmlns:wp="http://schemas.openxmlformats.org/drawingml/2006/wordprocessingDrawing" xmlns:w10="urn:schemas-microsoft-com:office:word" xmlns:w="http://schemas.openxmlformats.org/wordprocessingml/2006/main" xmlns:w14="http://schemas.microsoft.com/office/word/2010/wordml" xmlns:w15="http://schemas.microsoft.com/office/word/2012/wordml" xmlns:w16cex="http://schemas.microsoft.com/office/word/2018/wordml/cex" xmlns:w16cid="http://schemas.microsoft.com/office/word/2016/wordml/cid" xmlns:w16="http://schemas.microsoft.com/office/word/2018/wordml" xmlns:w16sdtdh="http://schemas.microsoft.com/office/word/2020/wordml/sdtdatahash" xmlns:w16se="http://schemas.microsoft.com/office/word/2015/wordml/symex" xmlns:wpg="http://schemas.microsoft.com/office/word/2010/wordprocessingGroup" xmlns:wpi="http://schemas.microsoft.com/office/word/2010/wordprocessingInk" xmlns:wne="http://schemas.microsoft.com/office/word/2006/wordml" xmlns:wps="http://schemas.microsoft.com/office/word/2010/wordprocessingShape" mc:Ignorable="w14 w15 w16se w16cid w16 w16cex w16sdtdh wp14">
   <w:body>
     <w:p>
       <w:pPr>
@@ -135,6 +135,7 @@
                 <w:lang w:eastAsia="en-IN"/>
               </w:rPr>
             </w:pPr>
+            <w:proofErr w:type="spellStart"/>
             <w:r>
               <w:rPr>
                 <w:rFonts w:ascii="Courier New" w:eastAsia="Times New Roman" w:hAnsi="Courier New" w:cs="Courier New"/>
@@ -145,6 +146,7 @@
               </w:rPr>
               <w:t>BlueprintReadOnly</w:t>
             </w:r>
+            <w:proofErr w:type="spellEnd"/>
           </w:p>
         </w:tc>
         <w:tc>
@@ -179,6 +181,7 @@
               </w:rPr>
               <w:t>This property can be read by Blueprints, but not modified. This Specifier is incompatible with the </w:t>
             </w:r>
+            <w:proofErr w:type="spellStart"/>
             <w:r>
               <w:rPr>
                 <w:rFonts w:ascii="Courier New" w:eastAsia="Times New Roman" w:hAnsi="Courier New" w:cs="Courier New"/>
@@ -189,6 +192,7 @@
               </w:rPr>
               <w:t>BlueprintReadWrite</w:t>
             </w:r>
+            <w:proofErr w:type="spellEnd"/>
             <w:r>
               <w:rPr>
                 <w:rFonts w:ascii="Verdana" w:eastAsia="Times New Roman" w:hAnsi="Verdana" w:cs="Times New Roman"/>
@@ -231,6 +235,7 @@
                 <w:lang w:eastAsia="en-IN"/>
               </w:rPr>
             </w:pPr>
+            <w:proofErr w:type="spellStart"/>
             <w:r>
               <w:rPr>
                 <w:rFonts w:ascii="Courier New" w:eastAsia="Times New Roman" w:hAnsi="Courier New" w:cs="Courier New"/>
@@ -241,6 +246,7 @@
               </w:rPr>
               <w:t>EditAnywhere</w:t>
             </w:r>
+            <w:proofErr w:type="spellEnd"/>
           </w:p>
         </w:tc>
         <w:tc>
@@ -273,7 +279,25 @@
                 <w:color w:val="000000"/>
                 <w:lang w:eastAsia="en-IN"/>
               </w:rPr>
-              <w:t>Indicates that this property can be edited by property windows, on archetypes and instances. This Specifier is incompatible with any of the the "Visible" Specifiers.</w:t>
+              <w:t xml:space="preserve">Indicates that this property can be edited by property windows, on archetypes and instances. This Specifier is incompatible with any of the </w:t>
+            </w:r>
+            <w:proofErr w:type="spellStart"/>
+            <w:r>
+              <w:rPr>
+                <w:rFonts w:ascii="Verdana" w:eastAsia="Times New Roman" w:hAnsi="Verdana" w:cs="Times New Roman"/>
+                <w:color w:val="000000"/>
+                <w:lang w:eastAsia="en-IN"/>
+              </w:rPr>
+              <w:t>the</w:t>
+            </w:r>
+            <w:proofErr w:type="spellEnd"/>
+            <w:r>
+              <w:rPr>
+                <w:rFonts w:ascii="Verdana" w:eastAsia="Times New Roman" w:hAnsi="Verdana" w:cs="Times New Roman"/>
+                <w:color w:val="000000"/>
+                <w:lang w:eastAsia="en-IN"/>
+              </w:rPr>
+              <w:t xml:space="preserve"> "Visible" Specifiers.</w:t>
             </w:r>
           </w:p>
         </w:tc>
@@ -356,8 +380,32 @@
           <w:szCs w:val="20"/>
           <w:lang w:eastAsia="en-IN"/>
         </w:rPr>
-        <w:t>Type VariableName;</w:t>
-      </w:r>
+        <w:t xml:space="preserve">Type </w:t>
+      </w:r>
+      <w:proofErr w:type="spellStart"/>
+      <w:proofErr w:type="gramStart"/>
+      <w:r>
+        <w:rPr>
+          <w:rFonts w:ascii="Courier New" w:eastAsia="Times New Roman" w:hAnsi="Courier New" w:cs="Courier New"/>
+          <w:color w:val="404040"/>
+          <w:sz w:val="20"/>
+          <w:szCs w:val="20"/>
+          <w:lang w:eastAsia="en-IN"/>
+        </w:rPr>
+        <w:t>VariableName</w:t>
+      </w:r>
+      <w:proofErr w:type="spellEnd"/>
+      <w:r>
+        <w:rPr>
+          <w:rFonts w:ascii="Courier New" w:eastAsia="Times New Roman" w:hAnsi="Courier New" w:cs="Courier New"/>
+          <w:color w:val="404040"/>
+          <w:sz w:val="20"/>
+          <w:szCs w:val="20"/>
+          <w:lang w:eastAsia="en-IN"/>
+        </w:rPr>
+        <w:t>;</w:t>
+      </w:r>
+      <w:proofErr w:type="gramEnd"/>
     </w:p>
     <w:p/>
     <w:p>
@@ -370,6 +418,7 @@
           <w:shd w:val="clear" w:color="auto" w:fill="FFFFFF"/>
         </w:rPr>
       </w:pPr>
+      <w:proofErr w:type="spellStart"/>
       <w:r>
         <w:rPr>
           <w:rFonts w:ascii="Verdana" w:hAnsi="Verdana"/>
@@ -378,21 +427,52 @@
           <w:szCs w:val="21"/>
           <w:shd w:val="clear" w:color="auto" w:fill="FFFFFF"/>
         </w:rPr>
-        <w:t>StaticMeshComponent is used to create an instance of a </w:t>
-      </w:r>
-      <w:hyperlink r:id="rId5" w:history="1">
-        <w:r>
-          <w:rPr>
-            <w:rStyle w:val="Hyperlink"/>
-            <w:rFonts w:ascii="Verdana" w:hAnsi="Verdana"/>
-            <w:color w:val="303030"/>
-            <w:sz w:val="21"/>
-            <w:szCs w:val="21"/>
-            <w:shd w:val="clear" w:color="auto" w:fill="FFFFFF"/>
-          </w:rPr>
-          <w:t>UStaticMesh</w:t>
-        </w:r>
-      </w:hyperlink>
+        <w:t>StaticMeshComponent</w:t>
+      </w:r>
+      <w:proofErr w:type="spellEnd"/>
+      <w:r>
+        <w:rPr>
+          <w:rFonts w:ascii="Verdana" w:hAnsi="Verdana"/>
+          <w:color w:val="000000"/>
+          <w:sz w:val="21"/>
+          <w:szCs w:val="21"/>
+          <w:shd w:val="clear" w:color="auto" w:fill="FFFFFF"/>
+        </w:rPr>
+        <w:t xml:space="preserve"> is used to create an instance of a </w:t>
+      </w:r>
+      <w:proofErr w:type="spellStart"/>
+      <w:r>
+        <w:fldChar w:fldCharType="begin"/>
+      </w:r>
+      <w:r>
+        <w:instrText xml:space="preserve"> HYPERLINK "https://docs.unrealengine.com/en-US/API/Runtime/Engine/Engine/UStaticMesh/index.html" </w:instrText>
+      </w:r>
+      <w:r>
+        <w:fldChar w:fldCharType="separate"/>
+      </w:r>
+      <w:r>
+        <w:rPr>
+          <w:rStyle w:val="Hyperlink"/>
+          <w:rFonts w:ascii="Verdana" w:hAnsi="Verdana"/>
+          <w:color w:val="303030"/>
+          <w:sz w:val="21"/>
+          <w:szCs w:val="21"/>
+          <w:shd w:val="clear" w:color="auto" w:fill="FFFFFF"/>
+        </w:rPr>
+        <w:t>UStaticMesh</w:t>
+      </w:r>
+      <w:proofErr w:type="spellEnd"/>
+      <w:r>
+        <w:rPr>
+          <w:rStyle w:val="Hyperlink"/>
+          <w:rFonts w:ascii="Verdana" w:hAnsi="Verdana"/>
+          <w:color w:val="303030"/>
+          <w:sz w:val="21"/>
+          <w:szCs w:val="21"/>
+          <w:shd w:val="clear" w:color="auto" w:fill="FFFFFF"/>
+        </w:rPr>
+        <w:fldChar w:fldCharType="end"/>
+      </w:r>
       <w:r>
         <w:rPr>
           <w:rFonts w:ascii="Verdana" w:hAnsi="Verdana"/>
@@ -422,21 +502,66 @@
           <w:szCs w:val="21"/>
           <w:shd w:val="clear" w:color="auto" w:fill="FFFFFF"/>
         </w:rPr>
-        <w:t>A StaticMesh is a piece of geometry that consists of a static set of polygons. Static Meshes can be translated, rotated, and scaled, but they cannot have their vertices animated in any way. As such, they are more efficient to render than other types of geometry such as </w:t>
-      </w:r>
-      <w:hyperlink r:id="rId6" w:history="1">
-        <w:r>
-          <w:rPr>
-            <w:rStyle w:val="Hyperlink"/>
-            <w:rFonts w:ascii="Verdana" w:hAnsi="Verdana"/>
-            <w:color w:val="303030"/>
-            <w:sz w:val="21"/>
-            <w:szCs w:val="21"/>
-            <w:shd w:val="clear" w:color="auto" w:fill="FFFFFF"/>
-          </w:rPr>
-          <w:t>USkeletalMesh</w:t>
-        </w:r>
-      </w:hyperlink>
+        <w:t xml:space="preserve">A </w:t>
+      </w:r>
+      <w:proofErr w:type="spellStart"/>
+      <w:r>
+        <w:rPr>
+          <w:rFonts w:ascii="Verdana" w:hAnsi="Verdana"/>
+          <w:color w:val="000000"/>
+          <w:sz w:val="21"/>
+          <w:szCs w:val="21"/>
+          <w:shd w:val="clear" w:color="auto" w:fill="FFFFFF"/>
+        </w:rPr>
+        <w:t>StaticMesh</w:t>
+      </w:r>
+      <w:proofErr w:type="spellEnd"/>
+      <w:r>
+        <w:rPr>
+          <w:rFonts w:ascii="Verdana" w:hAnsi="Verdana"/>
+          <w:color w:val="000000"/>
+          <w:sz w:val="21"/>
+          <w:szCs w:val="21"/>
+          <w:shd w:val="clear" w:color="auto" w:fill="FFFFFF"/>
+        </w:rPr>
+        <w:t xml:space="preserve"> is a piece of geometry that consists of a static set of polygons. Static Meshes can be translated, rotated, and scaled, but they cannot have their vertices animated in any way. As such, they are more efficient to render than other types of geometry such as </w:t>
+      </w:r>
+      <w:proofErr w:type="spellStart"/>
+      <w:r>
+        <w:fldChar w:fldCharType="begin"/>
+      </w:r>
+      <w:r>
+        <w:instrText xml:space="preserve"> HYPERLINK "https://docs.unrealengine.c</w:instrText>
+      </w:r>
+      <w:r>
+        <w:instrText xml:space="preserve">om/en-US/API/Runtime/Engine/Engine/USkeletalMesh/index.html" </w:instrText>
+      </w:r>
+      <w:r>
+        <w:fldChar w:fldCharType="separate"/>
+      </w:r>
+      <w:r>
+        <w:rPr>
+          <w:rStyle w:val="Hyperlink"/>
+          <w:rFonts w:ascii="Verdana" w:hAnsi="Verdana"/>
+          <w:color w:val="303030"/>
+          <w:sz w:val="21"/>
+          <w:szCs w:val="21"/>
+          <w:shd w:val="clear" w:color="auto" w:fill="FFFFFF"/>
+        </w:rPr>
+        <w:t>USkeletalMesh</w:t>
+      </w:r>
+      <w:proofErr w:type="spellEnd"/>
+      <w:r>
+        <w:rPr>
+          <w:rStyle w:val="Hyperlink"/>
+          <w:rFonts w:ascii="Verdana" w:hAnsi="Verdana"/>
+          <w:color w:val="303030"/>
+          <w:sz w:val="21"/>
+          <w:szCs w:val="21"/>
+          <w:shd w:val="clear" w:color="auto" w:fill="FFFFFF"/>
+        </w:rPr>
+        <w:fldChar w:fldCharType="end"/>
+      </w:r>
       <w:r>
         <w:rPr>
           <w:rFonts w:ascii="Verdana" w:hAnsi="Verdana"/>
@@ -655,6 +780,7 @@
               </w:rPr>
               <w:t>Extends from the base class of </w:t>
             </w:r>
+            <w:proofErr w:type="spellStart"/>
             <w:r>
               <w:rPr>
                 <w:rStyle w:val="Emphasis"/>
@@ -665,6 +791,7 @@
               </w:rPr>
               <w:t>spawnable</w:t>
             </w:r>
+            <w:proofErr w:type="spellEnd"/>
             <w:r>
               <w:rPr>
                 <w:rFonts w:ascii="Verdana" w:hAnsi="Verdana"/>
@@ -672,7 +799,27 @@
                 <w:sz w:val="22"/>
                 <w:szCs w:val="22"/>
               </w:rPr>
-              <w:t> gameplay objects. These are Actors, and can be spawned directly into the world.</w:t>
+              <w:t xml:space="preserve"> gameplay objects. These are </w:t>
+            </w:r>
+            <w:proofErr w:type="gramStart"/>
+            <w:r>
+              <w:rPr>
+                <w:rFonts w:ascii="Verdana" w:hAnsi="Verdana"/>
+                <w:color w:val="000000"/>
+                <w:sz w:val="22"/>
+                <w:szCs w:val="22"/>
+              </w:rPr>
+              <w:t>Actors, and</w:t>
+            </w:r>
+            <w:proofErr w:type="gramEnd"/>
+            <w:r>
+              <w:rPr>
+                <w:rFonts w:ascii="Verdana" w:hAnsi="Verdana"/>
+                <w:color w:val="000000"/>
+                <w:sz w:val="22"/>
+                <w:szCs w:val="22"/>
+              </w:rPr>
+              <w:t xml:space="preserve"> can be spawned directly into the world.</w:t>
             </w:r>
           </w:p>
         </w:tc>
@@ -752,7 +899,7 @@
               </w:rPr>
               <w:t>Extend from the base class of all gameplay objects. These cannot be directly instanced into the world; they must belong to an Actor. These are generally objects like </w:t>
             </w:r>
-            <w:hyperlink r:id="rId7" w:history="1">
+            <w:hyperlink r:id="rId5" w:history="1">
               <w:r>
                 <w:rPr>
                   <w:rStyle w:val="Hyperlink"/>
@@ -787,6 +934,122 @@
           <w:shd w:val="clear" w:color="auto" w:fill="FFFFFF"/>
         </w:rPr>
       </w:pPr>
+    </w:p>
+    <w:p/>
+    <w:p/>
+    <w:p/>
+    <w:p>
+      <w:r>
+        <w:lastRenderedPageBreak/>
+        <w:drawing>
+          <wp:inline distT="0" distB="0" distL="0" distR="0" wp14:anchorId="188ACFDB" wp14:editId="2B2539DD">
+            <wp:extent cx="5731510" cy="894715"/>
+            <wp:effectExtent l="0" t="0" r="2540" b="635"/>
+            <wp:docPr id="1" name="Picture 1" descr="Text&#10;&#10;Description automatically generated"/>
+            <wp:cNvGraphicFramePr>
+              <a:graphicFrameLocks xmlns:a="http://schemas.openxmlformats.org/drawingml/2006/main" noChangeAspect="1"/>
+            </wp:cNvGraphicFramePr>
+            <a:graphic xmlns:a="http://schemas.openxmlformats.org/drawingml/2006/main">
+              <a:graphicData uri="http://schemas.openxmlformats.org/drawingml/2006/picture">
+                <pic:pic xmlns:pic="http://schemas.openxmlformats.org/drawingml/2006/picture">
+                  <pic:nvPicPr>
+                    <pic:cNvPr id="1" name="Picture 1" descr="Text&#10;&#10;Description automatically generated"/>
+                    <pic:cNvPicPr/>
+                  </pic:nvPicPr>
+                  <pic:blipFill>
+                    <a:blip r:embed="rId6"/>
+                    <a:stretch>
+                      <a:fillRect/>
+                    </a:stretch>
+                  </pic:blipFill>
+                  <pic:spPr>
+                    <a:xfrm>
+                      <a:off x="0" y="0"/>
+                      <a:ext cx="5731510" cy="894715"/>
+                    </a:xfrm>
+                    <a:prstGeom prst="rect">
+                      <a:avLst/>
+                    </a:prstGeom>
+                  </pic:spPr>
+                </pic:pic>
+              </a:graphicData>
+            </a:graphic>
+          </wp:inline>
+        </w:drawing>
+      </w:r>
+    </w:p>
+    <w:p>
+      <w:pPr>
+        <w:rPr>
+          <w:b/>
+          <w:bCs/>
+        </w:rPr>
+      </w:pPr>
+      <w:r>
+        <w:t>Here</w:t>
+      </w:r>
+      <w:r>
+        <w:rPr>
+          <w:b/>
+          <w:bCs/>
+        </w:rPr>
+        <w:t xml:space="preserve"> </w:t>
+      </w:r>
+      <w:proofErr w:type="spellStart"/>
+      <w:r>
+        <w:rPr>
+          <w:b/>
+          <w:bCs/>
+        </w:rPr>
+        <w:t>GetHitResultUnderCursor</w:t>
+      </w:r>
+      <w:proofErr w:type="spellEnd"/>
+      <w:r>
+        <w:rPr>
+          <w:b/>
+          <w:bCs/>
+        </w:rPr>
+        <w:t>(…)</w:t>
+      </w:r>
+      <w:r>
+        <w:t xml:space="preserve"> does the </w:t>
+      </w:r>
+      <w:proofErr w:type="spellStart"/>
+      <w:r>
+        <w:t>LineTrace</w:t>
+      </w:r>
+      <w:proofErr w:type="spellEnd"/>
+      <w:r>
+        <w:t xml:space="preserve"> and gets the </w:t>
+      </w:r>
+      <w:proofErr w:type="spellStart"/>
+      <w:r>
+        <w:t>TraceHitResult</w:t>
+      </w:r>
+      <w:proofErr w:type="spellEnd"/>
+      <w:r>
+        <w:t xml:space="preserve"> which you can assign it to </w:t>
+      </w:r>
+      <w:proofErr w:type="spellStart"/>
+      <w:r>
+        <w:t>HitLocation</w:t>
+      </w:r>
+      <w:proofErr w:type="spellEnd"/>
+      <w:r>
+        <w:t xml:space="preserve"> using </w:t>
+      </w:r>
+      <w:proofErr w:type="spellStart"/>
+      <w:r>
+        <w:t>TraceHitResult.</w:t>
+      </w:r>
+      <w:r>
+        <w:rPr>
+          <w:b/>
+          <w:bCs/>
+        </w:rPr>
+        <w:t>ImpactPoint</w:t>
+      </w:r>
+      <w:proofErr w:type="spellEnd"/>
     </w:p>
     <w:p/>
     <w:sectPr>
@@ -800,7 +1063,7 @@
 </file>
 
 <file path=word/styles.xml><?xml version="1.0" encoding="utf-8"?>
-<w:styles xmlns:mc="http://schemas.openxmlformats.org/markup-compatibility/2006" xmlns:r="http://schemas.openxmlformats.org/officeDocument/2006/relationships" xmlns:w="http://schemas.openxmlformats.org/wordprocessingml/2006/main" xmlns:w14="http://schemas.microsoft.com/office/word/2010/wordml" xmlns:w15="http://schemas.microsoft.com/office/word/2012/wordml" xmlns:w16cex="http://schemas.microsoft.com/office/word/2018/wordml/cex" xmlns:w16cid="http://schemas.microsoft.com/office/word/2016/wordml/cid" xmlns:w16="http://schemas.microsoft.com/office/word/2018/wordml" xmlns:w16se="http://schemas.microsoft.com/office/word/2015/wordml/symex" mc:Ignorable="w14 w15 w16se w16cid w16 w16cex">
+<w:styles xmlns:mc="http://schemas.openxmlformats.org/markup-compatibility/2006" xmlns:r="http://schemas.openxmlformats.org/officeDocument/2006/relationships" xmlns:w="http://schemas.openxmlformats.org/wordprocessingml/2006/main" xmlns:w14="http://schemas.microsoft.com/office/word/2010/wordml" xmlns:w15="http://schemas.microsoft.com/office/word/2012/wordml" xmlns:w16cex="http://schemas.microsoft.com/office/word/2018/wordml/cex" xmlns:w16cid="http://schemas.microsoft.com/office/word/2016/wordml/cid" xmlns:w16="http://schemas.microsoft.com/office/word/2018/wordml" xmlns:w16sdtdh="http://schemas.microsoft.com/office/word/2020/wordml/sdtdatahash" xmlns:w16se="http://schemas.microsoft.com/office/word/2015/wordml/symex" mc:Ignorable="w14 w15 w16se w16cid w16 w16cex w16sdtdh">
   <w:docDefaults>
     <w:rPrDefault>
       <w:rPr>

</xml_diff>